<commit_message>
JAR file handout update
</commit_message>
<xml_diff>
--- a/handouts-raw/5-JAR-Files.docx
+++ b/handouts-raw/5-JAR-Files.docx
@@ -1005,9 +1005,9 @@
           <w:noProof/>
         </w:rPr>
         <w:drawing>
-          <wp:inline distT="0" distB="0" distL="0" distR="0" wp14:anchorId="21CB3D2F" wp14:editId="0CF6EC59">
-            <wp:extent cx="3064102" cy="3619500"/>
-            <wp:effectExtent l="0" t="0" r="9525" b="0"/>
+          <wp:inline distT="0" distB="0" distL="0" distR="0" wp14:anchorId="21CB3D2F" wp14:editId="483DE216">
+            <wp:extent cx="3068158" cy="3624291"/>
+            <wp:effectExtent l="0" t="0" r="5715" b="0"/>
             <wp:docPr id="13" name="Picture 13"/>
             <wp:cNvGraphicFramePr>
               <a:graphicFrameLocks xmlns:a="http://schemas.openxmlformats.org/drawingml/2006/main" noChangeAspect="1"/>
@@ -1036,7 +1036,7 @@
                   <pic:spPr bwMode="auto">
                     <a:xfrm>
                       <a:off x="0" y="0"/>
-                      <a:ext cx="3068158" cy="3624292"/>
+                      <a:ext cx="3068158" cy="3624291"/>
                     </a:xfrm>
                     <a:prstGeom prst="rect">
                       <a:avLst/>
@@ -1901,16 +1901,7 @@
           <w:color w:val="000000" w:themeColor="text1"/>
           <w:sz w:val="20"/>
         </w:rPr>
-        <w:t>MyProject</w:t>
-      </w:r>
-      <w:r>
-        <w:rPr>
-          <w:rFonts w:ascii="Courier" w:hAnsi="Courier"/>
-          <w:b/>
-          <w:color w:val="000000" w:themeColor="text1"/>
-          <w:sz w:val="20"/>
-        </w:rPr>
-        <w:t>/manifest</w:t>
+        <w:t>MyProject/manifest</w:t>
       </w:r>
       <w:r>
         <w:rPr>
@@ -2103,7 +2094,41 @@
         <w:t>.jar</w:t>
       </w:r>
       <w:r>
-        <w:t>, since that contains the ACM libraries.</w:t>
+        <w:t>, since that contains the ACM libraries</w:t>
+      </w:r>
+      <w:r>
+        <w:t xml:space="preserve">, </w:t>
+      </w:r>
+      <w:r>
+        <w:rPr>
+          <w:i/>
+        </w:rPr>
+        <w:t>as well as the JAR file you just exported</w:t>
+      </w:r>
+      <w:r>
+        <w:t xml:space="preserve"> (in this case called </w:t>
+      </w:r>
+      <w:r>
+        <w:rPr>
+          <w:rFonts w:ascii="Courier New" w:hAnsi="Courier New" w:cs="Courier New"/>
+          <w:b/>
+          <w:sz w:val="20"/>
+        </w:rPr>
+        <w:t>MyJar</w:t>
+      </w:r>
+      <w:r>
+        <w:rPr>
+          <w:rFonts w:ascii="Courier New" w:hAnsi="Courier New" w:cs="Courier New"/>
+          <w:b/>
+          <w:sz w:val="20"/>
+        </w:rPr>
+        <w:t>.jar</w:t>
+      </w:r>
+      <w:r>
+        <w:t>)</w:t>
+      </w:r>
+      <w:r>
+        <w:t>.</w:t>
       </w:r>
       <w:r>
         <w:t xml:space="preserve">  </w:t>
@@ -2127,9 +2152,9 @@
           <w:noProof/>
         </w:rPr>
         <w:drawing>
-          <wp:inline distT="0" distB="0" distL="0" distR="0" wp14:anchorId="082B7007" wp14:editId="10126E09">
-            <wp:extent cx="4304863" cy="1608974"/>
-            <wp:effectExtent l="25400" t="25400" r="13335" b="17145"/>
+          <wp:inline distT="0" distB="0" distL="0" distR="0" wp14:anchorId="082B7007" wp14:editId="3080B2A9">
+            <wp:extent cx="5129048" cy="1606743"/>
+            <wp:effectExtent l="25400" t="25400" r="27305" b="19050"/>
             <wp:docPr id="7" name="Picture 7"/>
             <wp:cNvGraphicFramePr>
               <a:graphicFrameLocks xmlns:a="http://schemas.openxmlformats.org/drawingml/2006/main" noChangeAspect="1"/>
@@ -2158,7 +2183,7 @@
                   <pic:spPr bwMode="auto">
                     <a:xfrm>
                       <a:off x="0" y="0"/>
-                      <a:ext cx="4304863" cy="1608974"/>
+                      <a:ext cx="5162589" cy="1617250"/>
                     </a:xfrm>
                     <a:prstGeom prst="rect">
                       <a:avLst/>
@@ -2230,15 +2255,7 @@
           <w:color w:val="000000" w:themeColor="text1"/>
         </w:rPr>
         <w:lastRenderedPageBreak/>
-        <w:t>When you get to the last screen, you do not need to generate a manifest file or specify the</w:t>
-      </w:r>
-      <w:bookmarkStart w:id="0" w:name="_GoBack"/>
-      <w:bookmarkEnd w:id="0"/>
-      <w:r>
-        <w:rPr>
-          <w:color w:val="000000" w:themeColor="text1"/>
-        </w:rPr>
-        <w:t xml:space="preserve"> Main class.  Instead, just make sure to click the radio button for </w:t>
+        <w:t xml:space="preserve">When you get to the last screen, you do not need to generate a manifest file or specify the Main class.  Instead, just make sure to click the radio button for </w:t>
       </w:r>
       <w:r>
         <w:rPr>
@@ -2598,6 +2615,50 @@
         <w:t xml:space="preserve">expects that.  </w:t>
       </w:r>
       <w:r>
+        <w:t xml:space="preserve">Note that you </w:t>
+      </w:r>
+      <w:r>
+        <w:rPr>
+          <w:i/>
+        </w:rPr>
+        <w:t xml:space="preserve">do not </w:t>
+      </w:r>
+      <w:r>
+        <w:t xml:space="preserve">need to put </w:t>
+      </w:r>
+      <w:r>
+        <w:rPr>
+          <w:rFonts w:ascii="Courier" w:hAnsi="Courier"/>
+          <w:b/>
+          <w:sz w:val="20"/>
+        </w:rPr>
+        <w:t>spl</w:t>
+      </w:r>
+      <w:r>
+        <w:rPr>
+          <w:rFonts w:ascii="Courier" w:hAnsi="Courier"/>
+          <w:b/>
+          <w:sz w:val="20"/>
+        </w:rPr>
+        <w:t>.jar</w:t>
+      </w:r>
+      <w:r>
+        <w:t xml:space="preserve"> in a </w:t>
+      </w:r>
+      <w:r>
+        <w:rPr>
+          <w:rFonts w:ascii="Courier" w:hAnsi="Courier"/>
+          <w:b/>
+          <w:sz w:val="20"/>
+        </w:rPr>
+        <w:t>lib</w:t>
+      </w:r>
+      <w:r>
+        <w:t xml:space="preserve"> folder; put it in the same folder as your exported JAR file.  </w:t>
+      </w:r>
+      <w:bookmarkStart w:id="0" w:name="_GoBack"/>
+      <w:bookmarkEnd w:id="0"/>
+      <w:r>
         <w:t>Once</w:t>
       </w:r>
       <w:r>
@@ -2835,7 +2896,7 @@
       <w:rPr>
         <w:noProof/>
       </w:rPr>
-      <w:t>7</w:t>
+      <w:t>6</w:t>
     </w:r>
     <w:r>
       <w:fldChar w:fldCharType="end"/>
@@ -2852,7 +2913,7 @@
   <w:abstractNum w:abstractNumId="0">
     <w:nsid w:val="FFFFFF1D"/>
     <w:multiLevelType w:val="multilevel"/>
-    <w:tmpl w:val="4BE0647E"/>
+    <w:tmpl w:val="E61EBB5C"/>
     <w:lvl w:ilvl="0">
       <w:start w:val="1"/>
       <w:numFmt w:val="bullet"/>

</xml_diff>